<commit_message>
Fix some code blocks
</commit_message>
<xml_diff>
--- a/03 Actividad Personal/INFO1_LAB2.docx
+++ b/03 Actividad Personal/INFO1_LAB2.docx
@@ -8159,16 +8159,7 @@
           <w:rFonts w:ascii="Helvetica" w:hAnsi="Helvetica" w:cs="Helvetica"/>
           <w:lang w:val="es-MX"/>
         </w:rPr>
-        <w:t xml:space="preserve">Verifica que una fecha sea introducida correctamente y en caso de no serlo, que te permita regresar y </w:t>
-      </w:r>
-      <w:bookmarkStart w:id="0" w:name="_GoBack"/>
-      <w:bookmarkEnd w:id="0"/>
-      <w:r>
-        <w:rPr>
-          <w:rFonts w:ascii="Helvetica" w:hAnsi="Helvetica" w:cs="Helvetica"/>
-          <w:lang w:val="es-MX"/>
-        </w:rPr>
-        <w:t>corregirla</w:t>
+        <w:t>Verifica que una fecha sea introducida correctamente y en caso de no serlo, que te permita regresar y corregirla</w:t>
       </w:r>
       <w:r>
         <w:rPr>
@@ -8764,16 +8755,38 @@
       <w:pPr>
         <w:rPr>
           <w:rFonts w:ascii="Helvetica" w:hAnsi="Helvetica" w:cs="Helvetica"/>
-          <w:lang w:val="es-MX"/>
-        </w:rPr>
-      </w:pPr>
-      <w:r>
-        <w:rPr>
-          <w:rFonts w:ascii="Helvetica" w:hAnsi="Helvetica" w:cs="Helvetica"/>
           <w:b/>
           <w:bCs/>
           <w:lang w:val="es-MX"/>
         </w:rPr>
+      </w:pPr>
+      <w:r>
+        <w:rPr>
+          <w:rFonts w:ascii="Helvetica" w:hAnsi="Helvetica" w:cs="Helvetica"/>
+          <w:b/>
+          <w:bCs/>
+          <w:lang w:val="es-MX"/>
+        </w:rPr>
+        <w:br w:type="page"/>
+      </w:r>
+      <w:bookmarkStart w:id="0" w:name="_GoBack"/>
+      <w:bookmarkEnd w:id="0"/>
+    </w:p>
+    <w:p>
+      <w:pPr>
+        <w:rPr>
+          <w:rFonts w:ascii="Helvetica" w:hAnsi="Helvetica" w:cs="Helvetica"/>
+          <w:lang w:val="es-MX"/>
+        </w:rPr>
+      </w:pPr>
+      <w:r>
+        <w:rPr>
+          <w:rFonts w:ascii="Helvetica" w:hAnsi="Helvetica" w:cs="Helvetica"/>
+          <w:b/>
+          <w:bCs/>
+          <w:lang w:val="es-MX"/>
+        </w:rPr>
+        <w:lastRenderedPageBreak/>
         <w:t xml:space="preserve">Problema </w:t>
       </w:r>
       <w:r>
@@ -9175,7 +9188,6 @@
                 <w:szCs w:val="16"/>
                 <w:lang w:val="es-MX"/>
               </w:rPr>
-              <w:lastRenderedPageBreak/>
               <w:t>Ingresa el tamaño del edificio (m3): 50</w:t>
             </w:r>
           </w:p>
@@ -12221,7 +12233,7 @@
 </file>
 
 <file path=customXml/itemProps1.xml><?xml version="1.0" encoding="utf-8"?>
-<ds:datastoreItem xmlns:ds="http://schemas.openxmlformats.org/officeDocument/2006/customXml" ds:itemID="{1B7BF679-5139-4348-BF57-C67CAE997537}">
+<ds:datastoreItem xmlns:ds="http://schemas.openxmlformats.org/officeDocument/2006/customXml" ds:itemID="{59D0881C-4235-436C-8AE7-078771B93335}">
   <ds:schemaRefs>
     <ds:schemaRef ds:uri="http://schemas.openxmlformats.org/officeDocument/2006/bibliography"/>
   </ds:schemaRefs>

</xml_diff>